<commit_message>
Lazy loading and Reducing initial javascript execution time
</commit_message>
<xml_diff>
--- a/Performance improvements.docx
+++ b/Performance improvements.docx
@@ -565,13 +565,178 @@
     </w:p>
     <w:p>
       <w:pPr>
-        <w:rPr>
-          <w:b/>
-          <w:bCs/>
-          <w:sz w:val="32"/>
-          <w:szCs w:val="32"/>
-        </w:rPr>
-      </w:pPr>
+        <w:pStyle w:val="ListParagraph"/>
+        <w:numPr>
+          <w:ilvl w:val="0"/>
+          <w:numId w:val="2"/>
+        </w:numPr>
+        <w:rPr>
+          <w:b/>
+          <w:bCs/>
+          <w:sz w:val="32"/>
+          <w:szCs w:val="32"/>
+        </w:rPr>
+      </w:pPr>
+      <w:r>
+        <w:rPr>
+          <w:b/>
+          <w:bCs/>
+          <w:sz w:val="32"/>
+          <w:szCs w:val="32"/>
+        </w:rPr>
+        <w:lastRenderedPageBreak/>
+        <w:t xml:space="preserve">Lazy loading / Reducing initial </w:t>
+      </w:r>
+      <w:proofErr w:type="spellStart"/>
+      <w:r>
+        <w:rPr>
+          <w:b/>
+          <w:bCs/>
+          <w:sz w:val="32"/>
+          <w:szCs w:val="32"/>
+        </w:rPr>
+        <w:t>javascript</w:t>
+      </w:r>
+      <w:proofErr w:type="spellEnd"/>
+      <w:r>
+        <w:rPr>
+          <w:b/>
+          <w:bCs/>
+          <w:sz w:val="32"/>
+          <w:szCs w:val="32"/>
+        </w:rPr>
+        <w:t xml:space="preserve"> execution </w:t>
+      </w:r>
+      <w:proofErr w:type="gramStart"/>
+      <w:r>
+        <w:rPr>
+          <w:b/>
+          <w:bCs/>
+          <w:sz w:val="32"/>
+          <w:szCs w:val="32"/>
+        </w:rPr>
+        <w:t>time</w:t>
+      </w:r>
+      <w:proofErr w:type="gramEnd"/>
+    </w:p>
+    <w:p>
+      <w:pPr>
+        <w:jc w:val="center"/>
+        <w:rPr>
+          <w:b/>
+          <w:bCs/>
+          <w:sz w:val="32"/>
+          <w:szCs w:val="32"/>
+        </w:rPr>
+      </w:pPr>
+      <w:r>
+        <w:rPr>
+          <w:b/>
+          <w:bCs/>
+          <w:sz w:val="32"/>
+          <w:szCs w:val="32"/>
+        </w:rPr>
+        <w:drawing>
+          <wp:inline distT="0" distB="0" distL="0" distR="0" wp14:anchorId="4E08F108" wp14:editId="57F76FC5">
+            <wp:extent cx="3538330" cy="2865064"/>
+            <wp:effectExtent l="0" t="0" r="5080" b="0"/>
+            <wp:docPr id="907095321" name="Picture 1"/>
+            <wp:cNvGraphicFramePr>
+              <a:graphicFrameLocks xmlns:a="http://schemas.openxmlformats.org/drawingml/2006/main" noChangeAspect="1"/>
+            </wp:cNvGraphicFramePr>
+            <a:graphic xmlns:a="http://schemas.openxmlformats.org/drawingml/2006/main">
+              <a:graphicData uri="http://schemas.openxmlformats.org/drawingml/2006/picture">
+                <pic:pic xmlns:pic="http://schemas.openxmlformats.org/drawingml/2006/picture">
+                  <pic:nvPicPr>
+                    <pic:cNvPr id="907095321" name=""/>
+                    <pic:cNvPicPr/>
+                  </pic:nvPicPr>
+                  <pic:blipFill>
+                    <a:blip r:embed="rId10"/>
+                    <a:stretch>
+                      <a:fillRect/>
+                    </a:stretch>
+                  </pic:blipFill>
+                  <pic:spPr>
+                    <a:xfrm>
+                      <a:off x="0" y="0"/>
+                      <a:ext cx="3546410" cy="2871606"/>
+                    </a:xfrm>
+                    <a:prstGeom prst="rect">
+                      <a:avLst/>
+                    </a:prstGeom>
+                  </pic:spPr>
+                </pic:pic>
+              </a:graphicData>
+            </a:graphic>
+          </wp:inline>
+        </w:drawing>
+      </w:r>
+    </w:p>
+    <w:p>
+      <w:pPr>
+        <w:jc w:val="center"/>
+        <w:rPr>
+          <w:b/>
+          <w:bCs/>
+          <w:sz w:val="32"/>
+          <w:szCs w:val="32"/>
+        </w:rPr>
+      </w:pPr>
+    </w:p>
+    <w:p>
+      <w:pPr>
+        <w:jc w:val="center"/>
+        <w:rPr>
+          <w:b/>
+          <w:bCs/>
+          <w:sz w:val="32"/>
+          <w:szCs w:val="32"/>
+        </w:rPr>
+      </w:pPr>
+      <w:r>
+        <w:rPr>
+          <w:b/>
+          <w:bCs/>
+          <w:sz w:val="32"/>
+          <w:szCs w:val="32"/>
+        </w:rPr>
+        <w:drawing>
+          <wp:inline distT="0" distB="0" distL="0" distR="0" wp14:anchorId="46943C75" wp14:editId="4E715C09">
+            <wp:extent cx="3445115" cy="2822713"/>
+            <wp:effectExtent l="0" t="0" r="3175" b="0"/>
+            <wp:docPr id="857963495" name="Picture 1" descr="A screenshot of a computer&#10;&#10;Description automatically generated"/>
+            <wp:cNvGraphicFramePr>
+              <a:graphicFrameLocks xmlns:a="http://schemas.openxmlformats.org/drawingml/2006/main" noChangeAspect="1"/>
+            </wp:cNvGraphicFramePr>
+            <a:graphic xmlns:a="http://schemas.openxmlformats.org/drawingml/2006/main">
+              <a:graphicData uri="http://schemas.openxmlformats.org/drawingml/2006/picture">
+                <pic:pic xmlns:pic="http://schemas.openxmlformats.org/drawingml/2006/picture">
+                  <pic:nvPicPr>
+                    <pic:cNvPr id="857963495" name="Picture 1" descr="A screenshot of a computer&#10;&#10;Description automatically generated"/>
+                    <pic:cNvPicPr/>
+                  </pic:nvPicPr>
+                  <pic:blipFill>
+                    <a:blip r:embed="rId11"/>
+                    <a:stretch>
+                      <a:fillRect/>
+                    </a:stretch>
+                  </pic:blipFill>
+                  <pic:spPr>
+                    <a:xfrm>
+                      <a:off x="0" y="0"/>
+                      <a:ext cx="3460188" cy="2835063"/>
+                    </a:xfrm>
+                    <a:prstGeom prst="rect">
+                      <a:avLst/>
+                    </a:prstGeom>
+                  </pic:spPr>
+                </pic:pic>
+              </a:graphicData>
+            </a:graphic>
+          </wp:inline>
+        </w:drawing>
+      </w:r>
     </w:p>
     <w:sectPr>
       <w:pgSz w:w="12240" w:h="15840"/>

</xml_diff>

<commit_message>
Defer non essential services
</commit_message>
<xml_diff>
--- a/Performance improvements.docx
+++ b/Performance improvements.docx
@@ -209,19 +209,8 @@
           <w:szCs w:val="32"/>
         </w:rPr>
         <w:lastRenderedPageBreak/>
-        <w:t xml:space="preserve">Resized and compressed images and added the responsive picture </w:t>
+        <w:t>Resized and compressed images and added the responsive picture element</w:t>
       </w:r>
-      <w:proofErr w:type="gramStart"/>
-      <w:r>
-        <w:rPr>
-          <w:b/>
-          <w:bCs/>
-          <w:sz w:val="32"/>
-          <w:szCs w:val="32"/>
-        </w:rPr>
-        <w:t>element</w:t>
-      </w:r>
-      <w:proofErr w:type="gramEnd"/>
     </w:p>
     <w:p>
       <w:pPr>
@@ -397,19 +386,8 @@
           <w:szCs w:val="32"/>
         </w:rPr>
         <w:lastRenderedPageBreak/>
-        <w:t xml:space="preserve">Set height and width attributes for </w:t>
+        <w:t>Set height and width attributes for images</w:t>
       </w:r>
-      <w:proofErr w:type="gramStart"/>
-      <w:r>
-        <w:rPr>
-          <w:b/>
-          <w:bCs/>
-          <w:sz w:val="32"/>
-          <w:szCs w:val="32"/>
-        </w:rPr>
-        <w:t>images</w:t>
-      </w:r>
-      <w:proofErr w:type="gramEnd"/>
     </w:p>
     <w:p>
       <w:pPr>
@@ -585,39 +563,8 @@
           <w:szCs w:val="32"/>
         </w:rPr>
         <w:lastRenderedPageBreak/>
-        <w:t xml:space="preserve">Lazy loading / Reducing initial </w:t>
+        <w:t>Lazy loading / Reducing initial javascript execution time</w:t>
       </w:r>
-      <w:proofErr w:type="spellStart"/>
-      <w:r>
-        <w:rPr>
-          <w:b/>
-          <w:bCs/>
-          <w:sz w:val="32"/>
-          <w:szCs w:val="32"/>
-        </w:rPr>
-        <w:t>javascript</w:t>
-      </w:r>
-      <w:proofErr w:type="spellEnd"/>
-      <w:r>
-        <w:rPr>
-          <w:b/>
-          <w:bCs/>
-          <w:sz w:val="32"/>
-          <w:szCs w:val="32"/>
-        </w:rPr>
-        <w:t xml:space="preserve"> execution </w:t>
-      </w:r>
-      <w:proofErr w:type="gramStart"/>
-      <w:r>
-        <w:rPr>
-          <w:b/>
-          <w:bCs/>
-          <w:sz w:val="32"/>
-          <w:szCs w:val="32"/>
-        </w:rPr>
-        <w:t>time</w:t>
-      </w:r>
-      <w:proofErr w:type="gramEnd"/>
     </w:p>
     <w:p>
       <w:pPr>
@@ -726,6 +673,388 @@
                     <a:xfrm>
                       <a:off x="0" y="0"/>
                       <a:ext cx="3460188" cy="2835063"/>
+                    </a:xfrm>
+                    <a:prstGeom prst="rect">
+                      <a:avLst/>
+                    </a:prstGeom>
+                  </pic:spPr>
+                </pic:pic>
+              </a:graphicData>
+            </a:graphic>
+          </wp:inline>
+        </w:drawing>
+      </w:r>
+    </w:p>
+    <w:p>
+      <w:pPr>
+        <w:jc w:val="center"/>
+        <w:rPr>
+          <w:b/>
+          <w:bCs/>
+          <w:sz w:val="32"/>
+          <w:szCs w:val="32"/>
+        </w:rPr>
+      </w:pPr>
+    </w:p>
+    <w:p>
+      <w:pPr>
+        <w:jc w:val="center"/>
+        <w:rPr>
+          <w:b/>
+          <w:bCs/>
+          <w:sz w:val="32"/>
+          <w:szCs w:val="32"/>
+        </w:rPr>
+      </w:pPr>
+    </w:p>
+    <w:p>
+      <w:pPr>
+        <w:rPr>
+          <w:b/>
+          <w:bCs/>
+          <w:sz w:val="32"/>
+          <w:szCs w:val="32"/>
+        </w:rPr>
+      </w:pPr>
+    </w:p>
+    <w:p>
+      <w:pPr>
+        <w:rPr>
+          <w:b/>
+          <w:bCs/>
+          <w:sz w:val="32"/>
+          <w:szCs w:val="32"/>
+        </w:rPr>
+      </w:pPr>
+    </w:p>
+    <w:p>
+      <w:pPr>
+        <w:pStyle w:val="ListParagraph"/>
+        <w:numPr>
+          <w:ilvl w:val="0"/>
+          <w:numId w:val="2"/>
+        </w:numPr>
+        <w:rPr>
+          <w:b/>
+          <w:bCs/>
+          <w:sz w:val="32"/>
+          <w:szCs w:val="32"/>
+        </w:rPr>
+      </w:pPr>
+      <w:r>
+        <w:rPr>
+          <w:b/>
+          <w:bCs/>
+          <w:sz w:val="32"/>
+          <w:szCs w:val="32"/>
+        </w:rPr>
+        <w:lastRenderedPageBreak/>
+        <w:t>Self-hosting Google fonts</w:t>
+      </w:r>
+    </w:p>
+    <w:p>
+      <w:pPr>
+        <w:jc w:val="center"/>
+        <w:rPr>
+          <w:b/>
+          <w:bCs/>
+          <w:sz w:val="32"/>
+          <w:szCs w:val="32"/>
+        </w:rPr>
+      </w:pPr>
+      <w:r>
+        <w:rPr>
+          <w:b/>
+          <w:bCs/>
+          <w:sz w:val="32"/>
+          <w:szCs w:val="32"/>
+        </w:rPr>
+        <w:drawing>
+          <wp:inline distT="0" distB="0" distL="0" distR="0" wp14:anchorId="4C1EDBC3" wp14:editId="62D14B49">
+            <wp:extent cx="3270538" cy="2671638"/>
+            <wp:effectExtent l="0" t="0" r="6350" b="0"/>
+            <wp:docPr id="1331606840" name="Picture 1"/>
+            <wp:cNvGraphicFramePr>
+              <a:graphicFrameLocks xmlns:a="http://schemas.openxmlformats.org/drawingml/2006/main" noChangeAspect="1"/>
+            </wp:cNvGraphicFramePr>
+            <a:graphic xmlns:a="http://schemas.openxmlformats.org/drawingml/2006/main">
+              <a:graphicData uri="http://schemas.openxmlformats.org/drawingml/2006/picture">
+                <pic:pic xmlns:pic="http://schemas.openxmlformats.org/drawingml/2006/picture">
+                  <pic:nvPicPr>
+                    <pic:cNvPr id="1331606840" name=""/>
+                    <pic:cNvPicPr/>
+                  </pic:nvPicPr>
+                  <pic:blipFill>
+                    <a:blip r:embed="rId12"/>
+                    <a:stretch>
+                      <a:fillRect/>
+                    </a:stretch>
+                  </pic:blipFill>
+                  <pic:spPr>
+                    <a:xfrm>
+                      <a:off x="0" y="0"/>
+                      <a:ext cx="3281810" cy="2680846"/>
+                    </a:xfrm>
+                    <a:prstGeom prst="rect">
+                      <a:avLst/>
+                    </a:prstGeom>
+                  </pic:spPr>
+                </pic:pic>
+              </a:graphicData>
+            </a:graphic>
+          </wp:inline>
+        </w:drawing>
+      </w:r>
+    </w:p>
+    <w:p>
+      <w:pPr>
+        <w:jc w:val="center"/>
+        <w:rPr>
+          <w:b/>
+          <w:bCs/>
+          <w:sz w:val="32"/>
+          <w:szCs w:val="32"/>
+        </w:rPr>
+      </w:pPr>
+    </w:p>
+    <w:p>
+      <w:pPr>
+        <w:jc w:val="center"/>
+        <w:rPr>
+          <w:b/>
+          <w:bCs/>
+          <w:sz w:val="32"/>
+          <w:szCs w:val="32"/>
+        </w:rPr>
+      </w:pPr>
+      <w:r>
+        <w:rPr>
+          <w:b/>
+          <w:bCs/>
+          <w:sz w:val="32"/>
+          <w:szCs w:val="32"/>
+        </w:rPr>
+        <w:drawing>
+          <wp:inline distT="0" distB="0" distL="0" distR="0" wp14:anchorId="1D6CB2A9" wp14:editId="0CF93504">
+            <wp:extent cx="3320791" cy="2743200"/>
+            <wp:effectExtent l="0" t="0" r="0" b="0"/>
+            <wp:docPr id="1172352666" name="Picture 1" descr="A screenshot of a computer&#10;&#10;Description automatically generated"/>
+            <wp:cNvGraphicFramePr>
+              <a:graphicFrameLocks xmlns:a="http://schemas.openxmlformats.org/drawingml/2006/main" noChangeAspect="1"/>
+            </wp:cNvGraphicFramePr>
+            <a:graphic xmlns:a="http://schemas.openxmlformats.org/drawingml/2006/main">
+              <a:graphicData uri="http://schemas.openxmlformats.org/drawingml/2006/picture">
+                <pic:pic xmlns:pic="http://schemas.openxmlformats.org/drawingml/2006/picture">
+                  <pic:nvPicPr>
+                    <pic:cNvPr id="1172352666" name="Picture 1" descr="A screenshot of a computer&#10;&#10;Description automatically generated"/>
+                    <pic:cNvPicPr/>
+                  </pic:nvPicPr>
+                  <pic:blipFill>
+                    <a:blip r:embed="rId13"/>
+                    <a:stretch>
+                      <a:fillRect/>
+                    </a:stretch>
+                  </pic:blipFill>
+                  <pic:spPr>
+                    <a:xfrm>
+                      <a:off x="0" y="0"/>
+                      <a:ext cx="3335783" cy="2755584"/>
+                    </a:xfrm>
+                    <a:prstGeom prst="rect">
+                      <a:avLst/>
+                    </a:prstGeom>
+                  </pic:spPr>
+                </pic:pic>
+              </a:graphicData>
+            </a:graphic>
+          </wp:inline>
+        </w:drawing>
+      </w:r>
+    </w:p>
+    <w:p>
+      <w:pPr>
+        <w:jc w:val="center"/>
+        <w:rPr>
+          <w:b/>
+          <w:bCs/>
+          <w:sz w:val="32"/>
+          <w:szCs w:val="32"/>
+        </w:rPr>
+      </w:pPr>
+    </w:p>
+    <w:p>
+      <w:pPr>
+        <w:jc w:val="center"/>
+        <w:rPr>
+          <w:b/>
+          <w:bCs/>
+          <w:sz w:val="32"/>
+          <w:szCs w:val="32"/>
+        </w:rPr>
+      </w:pPr>
+    </w:p>
+    <w:p>
+      <w:pPr>
+        <w:rPr>
+          <w:b/>
+          <w:bCs/>
+          <w:sz w:val="32"/>
+          <w:szCs w:val="32"/>
+        </w:rPr>
+      </w:pPr>
+    </w:p>
+    <w:p>
+      <w:pPr>
+        <w:rPr>
+          <w:b/>
+          <w:bCs/>
+          <w:sz w:val="32"/>
+          <w:szCs w:val="32"/>
+        </w:rPr>
+      </w:pPr>
+    </w:p>
+    <w:p>
+      <w:pPr>
+        <w:rPr>
+          <w:b/>
+          <w:bCs/>
+          <w:sz w:val="32"/>
+          <w:szCs w:val="32"/>
+        </w:rPr>
+      </w:pPr>
+    </w:p>
+    <w:p>
+      <w:pPr>
+        <w:pStyle w:val="ListParagraph"/>
+        <w:numPr>
+          <w:ilvl w:val="0"/>
+          <w:numId w:val="2"/>
+        </w:numPr>
+        <w:rPr>
+          <w:b/>
+          <w:bCs/>
+          <w:sz w:val="32"/>
+          <w:szCs w:val="32"/>
+        </w:rPr>
+      </w:pPr>
+      <w:r>
+        <w:rPr>
+          <w:b/>
+          <w:bCs/>
+          <w:sz w:val="32"/>
+          <w:szCs w:val="32"/>
+        </w:rPr>
+        <w:lastRenderedPageBreak/>
+        <w:t>Defer non-essential services</w:t>
+      </w:r>
+    </w:p>
+    <w:p>
+      <w:pPr>
+        <w:jc w:val="center"/>
+        <w:rPr>
+          <w:b/>
+          <w:bCs/>
+          <w:sz w:val="32"/>
+          <w:szCs w:val="32"/>
+        </w:rPr>
+      </w:pPr>
+      <w:r>
+        <w:rPr>
+          <w:b/>
+          <w:bCs/>
+          <w:sz w:val="32"/>
+          <w:szCs w:val="32"/>
+        </w:rPr>
+        <w:drawing>
+          <wp:inline distT="0" distB="0" distL="0" distR="0" wp14:anchorId="0D0CE297" wp14:editId="792821E6">
+            <wp:extent cx="3959750" cy="3249026"/>
+            <wp:effectExtent l="0" t="0" r="3175" b="8890"/>
+            <wp:docPr id="1261343418" name="Picture 1"/>
+            <wp:cNvGraphicFramePr>
+              <a:graphicFrameLocks xmlns:a="http://schemas.openxmlformats.org/drawingml/2006/main" noChangeAspect="1"/>
+            </wp:cNvGraphicFramePr>
+            <a:graphic xmlns:a="http://schemas.openxmlformats.org/drawingml/2006/main">
+              <a:graphicData uri="http://schemas.openxmlformats.org/drawingml/2006/picture">
+                <pic:pic xmlns:pic="http://schemas.openxmlformats.org/drawingml/2006/picture">
+                  <pic:nvPicPr>
+                    <pic:cNvPr id="1261343418" name=""/>
+                    <pic:cNvPicPr/>
+                  </pic:nvPicPr>
+                  <pic:blipFill>
+                    <a:blip r:embed="rId14"/>
+                    <a:stretch>
+                      <a:fillRect/>
+                    </a:stretch>
+                  </pic:blipFill>
+                  <pic:spPr>
+                    <a:xfrm>
+                      <a:off x="0" y="0"/>
+                      <a:ext cx="3972219" cy="3259257"/>
+                    </a:xfrm>
+                    <a:prstGeom prst="rect">
+                      <a:avLst/>
+                    </a:prstGeom>
+                  </pic:spPr>
+                </pic:pic>
+              </a:graphicData>
+            </a:graphic>
+          </wp:inline>
+        </w:drawing>
+      </w:r>
+    </w:p>
+    <w:p>
+      <w:pPr>
+        <w:jc w:val="center"/>
+        <w:rPr>
+          <w:b/>
+          <w:bCs/>
+          <w:sz w:val="32"/>
+          <w:szCs w:val="32"/>
+        </w:rPr>
+      </w:pPr>
+    </w:p>
+    <w:p>
+      <w:pPr>
+        <w:jc w:val="center"/>
+        <w:rPr>
+          <w:b/>
+          <w:bCs/>
+          <w:sz w:val="32"/>
+          <w:szCs w:val="32"/>
+        </w:rPr>
+      </w:pPr>
+      <w:r>
+        <w:rPr>
+          <w:b/>
+          <w:bCs/>
+          <w:sz w:val="32"/>
+          <w:szCs w:val="32"/>
+        </w:rPr>
+        <w:drawing>
+          <wp:inline distT="0" distB="0" distL="0" distR="0" wp14:anchorId="5CE861D4" wp14:editId="5B5DC395">
+            <wp:extent cx="3975609" cy="3267986"/>
+            <wp:effectExtent l="0" t="0" r="6350" b="8890"/>
+            <wp:docPr id="433273010" name="Picture 1" descr="A screenshot of a computer&#10;&#10;Description automatically generated"/>
+            <wp:cNvGraphicFramePr>
+              <a:graphicFrameLocks xmlns:a="http://schemas.openxmlformats.org/drawingml/2006/main" noChangeAspect="1"/>
+            </wp:cNvGraphicFramePr>
+            <a:graphic xmlns:a="http://schemas.openxmlformats.org/drawingml/2006/main">
+              <a:graphicData uri="http://schemas.openxmlformats.org/drawingml/2006/picture">
+                <pic:pic xmlns:pic="http://schemas.openxmlformats.org/drawingml/2006/picture">
+                  <pic:nvPicPr>
+                    <pic:cNvPr id="433273010" name="Picture 1" descr="A screenshot of a computer&#10;&#10;Description automatically generated"/>
+                    <pic:cNvPicPr/>
+                  </pic:nvPicPr>
+                  <pic:blipFill>
+                    <a:blip r:embed="rId15"/>
+                    <a:stretch>
+                      <a:fillRect/>
+                    </a:stretch>
+                  </pic:blipFill>
+                  <pic:spPr>
+                    <a:xfrm>
+                      <a:off x="0" y="0"/>
+                      <a:ext cx="3986304" cy="3276778"/>
                     </a:xfrm>
                     <a:prstGeom prst="rect">
                       <a:avLst/>

</xml_diff>